<commit_message>
Cài đặt handlebar, scss, boostrapt
</commit_message>
<xml_diff>
--- a/doc/TaiLeiuTaoDuAn.docx
+++ b/doc/TaiLeiuTaoDuAn.docx
@@ -47,14 +47,6 @@
       </w:r>
     </w:p>
     <w:p>
-      <w:pPr>
-        <w:pStyle w:val="DanhMuc"/>
-        <w:numPr>
-          <w:ilvl w:val="0"/>
-          <w:numId w:val="0"/>
-        </w:numPr>
-        <w:ind w:left="720"/>
-      </w:pPr>
       <w:r>
         <w:t xml:space="preserve">- Sử dụng Nodejs &amp; Exprees </w:t>
       </w:r>
@@ -62,6 +54,12 @@
         <w:t xml:space="preserve">: npm init để khởi tạo, </w:t>
       </w:r>
       <w:r>
+        <w:rPr>
+          <w:b/>
+          <w:bCs/>
+          <w:sz w:val="32"/>
+          <w:szCs w:val="32"/>
+        </w:rPr>
         <w:t>npm install express</w:t>
       </w:r>
       <w:r>
@@ -69,27 +67,20 @@
       </w:r>
     </w:p>
     <w:p>
-      <w:pPr>
-        <w:pStyle w:val="DanhMuc"/>
-        <w:numPr>
-          <w:ilvl w:val="0"/>
-          <w:numId w:val="0"/>
-        </w:numPr>
-        <w:ind w:left="720"/>
-      </w:pPr>
-      <w:r>
-        <w:t>- cài đặt nodemon để lắng nghe sự thay đổi của code</w:t>
+      <w:r>
+        <w:t xml:space="preserve">- </w:t>
+      </w:r>
+      <w:r>
+        <w:t>C</w:t>
+      </w:r>
+      <w:r>
+        <w:t>ài đặt nodemon để lắng nghe sự thay đổi của code</w:t>
       </w:r>
     </w:p>
     <w:p>
-      <w:pPr>
-        <w:pStyle w:val="DanhMuc"/>
-        <w:numPr>
-          <w:ilvl w:val="0"/>
-          <w:numId w:val="0"/>
-        </w:numPr>
-        <w:ind w:left="720"/>
-      </w:pPr>
+      <w:r>
+        <w:t>- Cài đặt morgan để lắng nghe các log từ client lên server</w:t>
+      </w:r>
     </w:p>
     <w:sectPr>
       <w:pgSz w:w="12240" w:h="15840"/>

</xml_diff>